<commit_message>
Updated the wrong code
</commit_message>
<xml_diff>
--- a/BIGDATA/Lab2/Lab2#16143014.docx
+++ b/BIGDATA/Lab2/Lab2#16143014.docx
@@ -473,6 +473,9 @@
     <w:p>
       <w:pPr>
         <w:spacing w:after="0"/>
+        <w:rPr>
+          <w:noProof/>
+        </w:rPr>
       </w:pPr>
       <w:r>
         <w:rPr>
@@ -480,10 +483,10 @@
         </w:rPr>
         <w:lastRenderedPageBreak/>
         <w:drawing>
-          <wp:inline distT="0" distB="0" distL="0" distR="0" wp14:anchorId="6D0096FD" wp14:editId="4AAD541B">
+          <wp:inline distT="0" distB="0" distL="0" distR="0" wp14:anchorId="4C11DFD4" wp14:editId="7DCE5A22">
             <wp:extent cx="5943600" cy="3343275"/>
             <wp:effectExtent l="0" t="0" r="0" b="9525"/>
-            <wp:docPr id="1" name="Picture 1"/>
+            <wp:docPr id="4" name="Picture 4"/>
             <wp:cNvGraphicFramePr>
               <a:graphicFrameLocks xmlns:a="http://schemas.openxmlformats.org/drawingml/2006/main" noChangeAspect="1"/>
             </wp:cNvGraphicFramePr>
@@ -519,16 +522,24 @@
     <w:p>
       <w:pPr>
         <w:spacing w:after="0"/>
+        <w:rPr>
+          <w:noProof/>
+        </w:rPr>
+      </w:pPr>
+    </w:p>
+    <w:p>
+      <w:pPr>
+        <w:spacing w:after="0"/>
       </w:pPr>
       <w:r>
         <w:rPr>
           <w:noProof/>
         </w:rPr>
         <w:drawing>
-          <wp:inline distT="0" distB="0" distL="0" distR="0" wp14:anchorId="390B43D6" wp14:editId="0036462F">
+          <wp:inline distT="0" distB="0" distL="0" distR="0" wp14:anchorId="14CF2E6E" wp14:editId="118553F8">
             <wp:extent cx="5943600" cy="3343275"/>
             <wp:effectExtent l="0" t="0" r="0" b="9525"/>
-            <wp:docPr id="2" name="Picture 2"/>
+            <wp:docPr id="1" name="Picture 1"/>
             <wp:cNvGraphicFramePr>
               <a:graphicFrameLocks xmlns:a="http://schemas.openxmlformats.org/drawingml/2006/main" noChangeAspect="1"/>
             </wp:cNvGraphicFramePr>
@@ -560,6 +571,11 @@
           </wp:inline>
         </w:drawing>
       </w:r>
+    </w:p>
+    <w:p>
+      <w:pPr>
+        <w:spacing w:after="0"/>
+      </w:pPr>
     </w:p>
     <w:p>
       <w:pPr>
@@ -622,15 +638,10 @@
         <w:spacing w:after="0"/>
       </w:pPr>
       <w:r>
-        <w:t>GitHub Link : http://www.githhub.com/jagadishtirumalasetty/projects/BIGDATA/Lab2</w:t>
+        <w:t>https://github.com/jagadishtirumalasetty/Projects/tree/master/BIGDATA/Lab2</w:t>
       </w:r>
       <w:bookmarkStart w:id="0" w:name="_GoBack"/>
       <w:bookmarkEnd w:id="0"/>
-    </w:p>
-    <w:p>
-      <w:pPr>
-        <w:spacing w:after="0"/>
-      </w:pPr>
     </w:p>
     <w:p>
       <w:pPr>

</xml_diff>